<commit_message>
More generics in manager and service. One problems caused in baseServiceImpl, _baseManager do not gets correctly property injected while it's call by the subclass.
</commit_message>
<xml_diff>
--- a/MyLog.docx
+++ b/MyLog.docx
@@ -153,31 +153,70 @@
       </w:r>
     </w:p>
     <w:p>
+      <w:r>
+        <w:tab/>
+      </w:r>
+      <w:r>
+        <w:rPr>
+          <w:rFonts w:hint="eastAsia"/>
+        </w:rPr>
+        <w:t>Something</w:t>
+      </w:r>
+      <w:r>
+        <w:t xml:space="preserve"> </w:t>
+      </w:r>
+      <w:r>
+        <w:rPr>
+          <w:rFonts w:hint="eastAsia"/>
+        </w:rPr>
+        <w:t>more</w:t>
+      </w:r>
+      <w:r>
+        <w:t xml:space="preserve"> bad happened, my authorization dead again for no reason. I have to figure it out.</w:t>
+      </w:r>
+    </w:p>
+    <w:p/>
+    <w:p>
+      <w:r>
+        <w:rPr>
+          <w:rFonts w:hint="eastAsia"/>
+        </w:rPr>
+        <w:t>E</w:t>
+      </w:r>
+      <w:r>
+        <w:t>dit on 4:55 28 December 2020</w:t>
+      </w:r>
+    </w:p>
+    <w:p>
       <w:pPr>
         <w:rPr>
           <w:rFonts w:hint="eastAsia"/>
         </w:rPr>
       </w:pPr>
       <w:r>
-        <w:tab/>
-      </w:r>
-      <w:r>
-        <w:rPr>
-          <w:rFonts w:hint="eastAsia"/>
-        </w:rPr>
-        <w:t>Something</w:t>
-      </w:r>
-      <w:r>
-        <w:t xml:space="preserve"> </w:t>
-      </w:r>
-      <w:r>
-        <w:rPr>
-          <w:rFonts w:hint="eastAsia"/>
-        </w:rPr>
-        <w:t>more</w:t>
-      </w:r>
-      <w:r>
-        <w:t xml:space="preserve"> bad happened, my authorization dead again for no reason. I have to figure it out.</w:t>
+        <w:t xml:space="preserve">Here comes another head-aching problem: there is a base class and a subclass, both used the Autofac property injection. One property injected in base class and one property injected in subclass. My controller use the subclass’s property to finished some function, but when it comes to some common function, the subclass will call the base class’s injected property to finish it’s work. These thing works well in subclass, the property gets successfully injected. But in the base class, the property was not injected as I will. Those property are types that </w:t>
+      </w:r>
+      <w:r>
+        <w:lastRenderedPageBreak/>
+        <w:t xml:space="preserve">registered in the startUp by using RegisterAssemblyTypes, and both are </w:t>
+      </w:r>
+      <w:r>
+        <w:t>contains</w:t>
+      </w:r>
+      <w:r>
+        <w:t xml:space="preserve"> with Impl for convenien</w:t>
+      </w:r>
+      <w:r>
+        <w:t>ce</w:t>
+      </w:r>
+      <w:r>
+        <w:t>.</w:t>
+      </w:r>
+      <w:r>
+        <w:t xml:space="preserve"> Also, these two property are generic typed.</w:t>
+      </w:r>
+      <w:r>
+        <w:t xml:space="preserve"> I don’t know for now how to solve this problem.</w:t>
       </w:r>
     </w:p>
     <w:sectPr>

</xml_diff>

<commit_message>
Update my develop log
</commit_message>
<xml_diff>
--- a/MyLog.docx
+++ b/MyLog.docx
@@ -188,11 +188,6 @@
       </w:r>
     </w:p>
     <w:p>
-      <w:pPr>
-        <w:rPr>
-          <w:rFonts w:hint="eastAsia"/>
-        </w:rPr>
-      </w:pPr>
       <w:r>
         <w:t xml:space="preserve">Here comes another head-aching problem: there is a base class and a subclass, both used the Autofac property injection. One property injected in base class and one property injected in subclass. My controller use the subclass’s property to finished some function, but when it comes to some common function, the subclass will call the base class’s injected property to finish it’s work. These thing works well in subclass, the property gets successfully injected. But in the base class, the property was not injected as I will. Those property are types that </w:t>
       </w:r>
@@ -217,6 +212,37 @@
       </w:r>
       <w:r>
         <w:t xml:space="preserve"> I don’t know for now how to solve this problem.</w:t>
+      </w:r>
+    </w:p>
+    <w:p/>
+    <w:p>
+      <w:r>
+        <w:rPr>
+          <w:rFonts w:hint="eastAsia"/>
+        </w:rPr>
+        <w:t>Edit</w:t>
+      </w:r>
+      <w:r>
+        <w:t xml:space="preserve"> on 12:52 29 December 2020</w:t>
+      </w:r>
+    </w:p>
+    <w:p>
+      <w:pPr>
+        <w:rPr>
+          <w:rFonts w:hint="eastAsia"/>
+        </w:rPr>
+      </w:pPr>
+      <w:r>
+        <w:t xml:space="preserve">Finally the problem have figured out. There has been a problem that changes made in set&lt;T&gt;() not affect the database for a while. After a manually add another call to </w:t>
+      </w:r>
+      <w:r>
+        <w:rPr>
+          <w:rFonts w:hint="eastAsia"/>
+        </w:rPr>
+        <w:t>context</w:t>
+      </w:r>
+      <w:r>
+        <w:t>.SaveChanges() in the manager layer, everything starts to works fine. The issue here is that the context used in manager layer isn’t the same object used in serviceInterceptor, which caused the changes made in the first context will not be tracked by the one used in ServiceInterceptor, which means the context.SaveChanges and transaction.Commit in ServiceInterceptor actually does nothing. The main reason why this issue emerges is located on the DbContextHolder class. I’ll check that later.</w:t>
       </w:r>
     </w:p>
     <w:sectPr>

</xml_diff>

<commit_message>
Fixed the problem that changes made in context do not affect the database.
</commit_message>
<xml_diff>
--- a/MyLog.docx
+++ b/MyLog.docx
@@ -227,22 +227,48 @@
       </w:r>
     </w:p>
     <w:p>
+      <w:r>
+        <w:t xml:space="preserve">Finally the problem have figured out. There has been a problem that changes made in set&lt;T&gt;() not affect the database for a while. After a manually add another call to </w:t>
+      </w:r>
+      <w:r>
+        <w:rPr>
+          <w:rFonts w:hint="eastAsia"/>
+        </w:rPr>
+        <w:t>context</w:t>
+      </w:r>
+      <w:r>
+        <w:t>.SaveChanges() in the manager layer, everything starts to works fine. The issue here is that the context used in manager layer isn’t the same object used in serviceInterceptor, which caused the changes made in the first context will not be tracked by the one used in ServiceInterceptor, which means the context.SaveChanges and transaction.Commit in ServiceInterceptor actually does nothing. The main reason why this issue emerges is located on the DbContextHolder class. I’ll check that later.</w:t>
+      </w:r>
+    </w:p>
+    <w:p/>
+    <w:p>
+      <w:r>
+        <w:t xml:space="preserve">Edit on 2:19 30 </w:t>
+      </w:r>
+      <w:r>
+        <w:t xml:space="preserve">December </w:t>
+      </w:r>
+      <w:r>
+        <w:t>2020</w:t>
+      </w:r>
+    </w:p>
+    <w:p>
       <w:pPr>
         <w:rPr>
           <w:rFonts w:hint="eastAsia"/>
         </w:rPr>
       </w:pPr>
       <w:r>
-        <w:t xml:space="preserve">Finally the problem have figured out. There has been a problem that changes made in set&lt;T&gt;() not affect the database for a while. After a manually add another call to </w:t>
-      </w:r>
-      <w:r>
-        <w:rPr>
-          <w:rFonts w:hint="eastAsia"/>
-        </w:rPr>
-        <w:t>context</w:t>
-      </w:r>
-      <w:r>
-        <w:t>.SaveChanges() in the manager layer, everything starts to works fine. The issue here is that the context used in manager layer isn’t the same object used in serviceInterceptor, which caused the changes made in the first context will not be tracked by the one used in ServiceInterceptor, which means the context.SaveChanges and transaction.Commit in ServiceInterceptor actually does nothing. The main reason why this issue emerges is located on the DbContextHolder class. I’ll check that later.</w:t>
+        <w:t xml:space="preserve">The problem issued before has been solved. The process how I located the problem and solved that is very interesting. I have been doubt that the context used in manager aren’t the same got called in serviceInterceptor for a while. First of all, I think that is because of the manager and service has their own dbcontext which makes them different. But after log out the thread.ManagedThreadId, I found that they are actually the same. That’s really got me. But after a while, I thought why I didn’t just directly compare the two context used in manager and interceptor? So I add an extra property called </w:t>
+      </w:r>
+      <w:r>
+        <w:rPr>
+          <w:rFonts w:hint="eastAsia"/>
+        </w:rPr>
+        <w:t>Tag</w:t>
+      </w:r>
+      <w:r>
+        <w:t xml:space="preserve"> in DbContext I made and give it a random integer. And then log them out to check. The reason emerged. After the first use of the manager, the context in baseManager are persist. No matter how the thread change between different thread. The context hold by the baseManager stays the same with the one it firstly used. The reason caused that is I directly reference the DbContextHolder.Context by using a property in the baseManager, the right way to do that is to set an expression body in that property to dynamically get the DbContextHolder.Context.</w:t>
       </w:r>
     </w:p>
     <w:sectPr>

</xml_diff>